<commit_message>
add display ppt 5-26-16-13
</commit_message>
<xml_diff>
--- a/毕业论文/（答辩版）10007_微内核操作系统ReL4中基于用户态中断的异步系统调用设计.docx
+++ b/毕业论文/（答辩版）10007_微内核操作系统ReL4中基于用户态中断的异步系统调用设计.docx
@@ -1404,8 +1404,8 @@
           <w:szCs w:val="32"/>
         </w:rPr>
       </w:pPr>
-      <w:bookmarkStart w:id="2" w:name="摘要"/>
-      <w:bookmarkStart w:id="3" w:name="_Toc167621845"/>
+      <w:bookmarkStart w:id="2" w:name="_Toc167621845"/>
+      <w:bookmarkStart w:id="3" w:name="摘要"/>
       <w:r>
         <w:rPr>
           <w:rFonts w:ascii="黑体" w:eastAsia="黑体" w:hint="eastAsia"/>
@@ -1414,7 +1414,7 @@
         </w:rPr>
         <w:t>摘　要</w:t>
       </w:r>
-      <w:bookmarkEnd w:id="3"/>
+      <w:bookmarkEnd w:id="2"/>
     </w:p>
     <w:p>
       <w:pPr>
@@ -1972,7 +1972,7 @@
         <w:spacing w:before="312" w:after="312" w:line="240" w:lineRule="auto"/>
       </w:pPr>
       <w:bookmarkStart w:id="4" w:name="_Hlk167540770"/>
-      <w:bookmarkEnd w:id="2"/>
+      <w:bookmarkEnd w:id="3"/>
       <w:r>
         <w:lastRenderedPageBreak/>
         <w:t xml:space="preserve">The </w:t>
@@ -1993,8 +1993,8 @@
           <w:szCs w:val="30"/>
         </w:rPr>
       </w:pPr>
-      <w:bookmarkStart w:id="5" w:name="英文摘要"/>
-      <w:bookmarkStart w:id="6" w:name="_Toc167621846"/>
+      <w:bookmarkStart w:id="5" w:name="_Toc167621846"/>
+      <w:bookmarkStart w:id="6" w:name="英文摘要"/>
       <w:bookmarkEnd w:id="4"/>
       <w:r>
         <w:rPr>
@@ -2004,7 +2004,7 @@
         </w:rPr>
         <w:t>Abstract</w:t>
       </w:r>
-      <w:bookmarkEnd w:id="6"/>
+      <w:bookmarkEnd w:id="5"/>
     </w:p>
     <w:p>
       <w:pPr>
@@ -2177,7 +2177,7 @@
         </w:rPr>
         <w:br w:type="page"/>
       </w:r>
-      <w:bookmarkEnd w:id="5"/>
+      <w:bookmarkEnd w:id="6"/>
     </w:p>
     <w:p>
       <w:pPr>
@@ -8488,7 +8488,13 @@
         <w:t>。之后以</w:t>
       </w:r>
       <w:r>
-        <w:t>SeL4</w:t>
+        <w:rPr>
+          <w:rFonts w:hint="eastAsia"/>
+        </w:rPr>
+        <w:t>s</w:t>
+      </w:r>
+      <w:r>
+        <w:t>eL4</w:t>
       </w:r>
       <w:r>
         <w:rPr>
@@ -8615,7 +8621,10 @@
         <w:t>综上，以</w:t>
       </w:r>
       <w:r>
-        <w:t>SeL4</w:t>
+        <w:rPr>
+          <w:rFonts w:hint="eastAsia"/>
+        </w:rPr>
+        <w:t>seL4</w:t>
       </w:r>
       <w:r>
         <w:t>为代表的现代微内核在</w:t>
@@ -8725,7 +8734,13 @@
         <w:t>。而以</w:t>
       </w:r>
       <w:r>
-        <w:t>SeL4</w:t>
+        <w:rPr>
+          <w:rFonts w:hint="eastAsia"/>
+        </w:rPr>
+        <w:t>s</w:t>
+      </w:r>
+      <w:r>
+        <w:t>eL4</w:t>
       </w:r>
       <w:r>
         <w:t>为代表的现代微内核继承了</w:t>
@@ -8844,7 +8859,13 @@
         <w:t>，而是将同步与通信进行解耦，对于有效利用硬件的并发性至关重要。后来的</w:t>
       </w:r>
       <w:r>
-        <w:t>SeL4</w:t>
+        <w:rPr>
+          <w:rFonts w:hint="eastAsia"/>
+        </w:rPr>
+        <w:t>s</w:t>
+      </w:r>
+      <w:r>
+        <w:t>eL4</w:t>
       </w:r>
       <w:r>
         <w:t>也保留了同步</w:t>
@@ -8971,7 +8992,13 @@
         <w:t>引入了虚拟消息寄存器的概念：将其中一些虚拟寄存器映射到物理寄存器，其余的则包含每个线程地址空间的固定部分中。而</w:t>
       </w:r>
       <w:r>
-        <w:t>SeL4</w:t>
+        <w:rPr>
+          <w:rFonts w:hint="eastAsia"/>
+        </w:rPr>
+        <w:t>s</w:t>
+      </w:r>
+      <w:r>
+        <w:t>eL4</w:t>
       </w:r>
       <w:r>
         <w:t>和</w:t>
@@ -9030,7 +9057,13 @@
         <w:t>在潜在的巨大的内核处理嵌套异常开销以及在实践中使用率低，长消息的方式在</w:t>
       </w:r>
       <w:r>
-        <w:t>SeL4</w:t>
+        <w:rPr>
+          <w:rFonts w:hint="eastAsia"/>
+        </w:rPr>
+        <w:t>s</w:t>
+      </w:r>
+      <w:r>
+        <w:t>eL4</w:t>
       </w:r>
       <w:r>
         <w:t>中被弃用</w:t>
@@ -9448,7 +9481,13 @@
         <w:t>重写的支持</w:t>
       </w:r>
       <w:r>
-        <w:t>SeL4</w:t>
+        <w:rPr>
+          <w:rFonts w:hint="eastAsia"/>
+        </w:rPr>
+        <w:t>s</w:t>
+      </w:r>
+      <w:r>
+        <w:t>eL4</w:t>
       </w:r>
       <w:r>
         <w:t>在</w:t>
@@ -10283,7 +10322,13 @@
         <w:t>重写的支持</w:t>
       </w:r>
       <w:r>
-        <w:t>SeL4</w:t>
+        <w:rPr>
+          <w:rFonts w:hint="eastAsia"/>
+        </w:rPr>
+        <w:t>s</w:t>
+      </w:r>
+      <w:r>
+        <w:t>eL4</w:t>
       </w:r>
       <w:r>
         <w:t>在</w:t>
@@ -12134,7 +12179,13 @@
         <w:t>语言在完全兼容</w:t>
       </w:r>
       <w:r>
-        <w:t>SeL4</w:t>
+        <w:rPr>
+          <w:rFonts w:hint="eastAsia"/>
+        </w:rPr>
+        <w:t>s</w:t>
+      </w:r>
+      <w:r>
+        <w:t>eL4</w:t>
       </w:r>
       <w:r>
         <w:t>内核基本功能的微内核</w:t>
@@ -12808,7 +12859,13 @@
         <w:t>起源于</w:t>
       </w:r>
       <w:r>
-        <w:t>SeL4</w:t>
+        <w:rPr>
+          <w:rFonts w:hint="eastAsia"/>
+        </w:rPr>
+        <w:t>s</w:t>
+      </w:r>
+      <w:r>
+        <w:t>eL4</w:t>
       </w:r>
       <w:r>
         <w:t>（</w:t>
@@ -12820,7 +12877,13 @@
         <w:t>），</w:t>
       </w:r>
       <w:r>
-        <w:t>SeL4</w:t>
+        <w:rPr>
+          <w:rFonts w:hint="eastAsia"/>
+        </w:rPr>
+        <w:t>s</w:t>
+      </w:r>
+      <w:r>
+        <w:t>eL4</w:t>
       </w:r>
       <w:r>
         <w:t>是一个高度安全的微内核，是</w:t>
@@ -12832,7 +12895,13 @@
         <w:t>微内核家族的成员，其设计目标是为了提供最高级别的安全性。</w:t>
       </w:r>
       <w:r>
-        <w:t>SeL4</w:t>
+        <w:rPr>
+          <w:rFonts w:hint="eastAsia"/>
+        </w:rPr>
+        <w:t>s</w:t>
+      </w:r>
+      <w:r>
+        <w:t>eL4</w:t>
       </w:r>
       <w:r>
         <w:t>不仅作为一个操作系统内核，还在安全关键性应用中发挥着重要作用，如防御系统、汽车电子、航空电子和其他嵌入式系统领域。</w:t>
@@ -12844,13 +12913,25 @@
         <w:ind w:firstLine="480"/>
       </w:pPr>
       <w:r>
-        <w:t>SeL4</w:t>
+        <w:rPr>
+          <w:rFonts w:hint="eastAsia"/>
+        </w:rPr>
+        <w:t>s</w:t>
+      </w:r>
+      <w:r>
+        <w:t>eL4</w:t>
       </w:r>
       <w:r>
         <w:t>的一个显著特点是它是世界上第一个完全经形式验证的操作系统内核。形式验证是一个使用数学方法验证软件或硬件系统符合其规格说明的过程。这意味着</w:t>
       </w:r>
       <w:r>
-        <w:t>SeL4</w:t>
+        <w:rPr>
+          <w:rFonts w:hint="eastAsia"/>
+        </w:rPr>
+        <w:t>s</w:t>
+      </w:r>
+      <w:r>
+        <w:t>eL4</w:t>
       </w:r>
       <w:r>
         <w:t>的实现被证明与其形式化的规格说明完全一致，保证没有任何功能性错误，并且确保完全按照设计的安全政策工作</w:t>
@@ -12878,7 +12959,13 @@
         <w:t>此外，</w:t>
       </w:r>
       <w:r>
-        <w:t>SeL4</w:t>
+        <w:rPr>
+          <w:rFonts w:hint="eastAsia"/>
+        </w:rPr>
+        <w:t>s</w:t>
+      </w:r>
+      <w:r>
+        <w:t>eL4</w:t>
       </w:r>
       <w:r>
         <w:t>使用一种称为</w:t>
@@ -12896,7 +12983,13 @@
         <w:t>机制是一种</w:t>
       </w:r>
       <w:r>
-        <w:t>SeL4</w:t>
+        <w:rPr>
+          <w:rFonts w:hint="eastAsia"/>
+        </w:rPr>
+        <w:t>s</w:t>
+      </w:r>
+      <w:r>
+        <w:t>eL4</w:t>
       </w:r>
       <w:r>
         <w:t>的核心安全特性，用于精确控制系统资源的访问权限，以提供强大的访问控制和细粒度的权限管理，从而增强系统的安全性和可靠性。</w:t>
@@ -12920,13 +13013,25 @@
         <w:t>机制提供的强大的安全特性和隔离性，</w:t>
       </w:r>
       <w:r>
-        <w:t>SeL4</w:t>
+        <w:rPr>
+          <w:rFonts w:hint="eastAsia"/>
+        </w:rPr>
+        <w:t>s</w:t>
+      </w:r>
+      <w:r>
+        <w:t>eL4</w:t>
       </w:r>
       <w:r>
         <w:t>为需要高度安全性的系统提供了一个可靠的基础，特别是在越来越多的设备连接到互联网的今天，这种安全性变得尤为重要。虽然最初设计用于嵌入式和安全关键系统，</w:t>
       </w:r>
       <w:r>
-        <w:t>SeL4</w:t>
+        <w:rPr>
+          <w:rFonts w:hint="eastAsia"/>
+        </w:rPr>
+        <w:t>s</w:t>
+      </w:r>
+      <w:r>
+        <w:t>eL4</w:t>
       </w:r>
       <w:r>
         <w:t>也被移植到了多种平台上，包括</w:t>
@@ -12980,7 +13085,13 @@
         <w:t>语言重写了</w:t>
       </w:r>
       <w:r>
-        <w:t>SeL4</w:t>
+        <w:rPr>
+          <w:rFonts w:hint="eastAsia"/>
+        </w:rPr>
+        <w:t>s</w:t>
+      </w:r>
+      <w:r>
+        <w:t>eL4</w:t>
       </w:r>
       <w:r>
         <w:t>的大部分内容，使得</w:t>
@@ -12992,7 +13103,13 @@
         <w:t>成为了支持</w:t>
       </w:r>
       <w:r>
-        <w:t>SeL4</w:t>
+        <w:rPr>
+          <w:rFonts w:hint="eastAsia"/>
+        </w:rPr>
+        <w:t>s</w:t>
+      </w:r>
+      <w:r>
+        <w:t>eL4</w:t>
       </w:r>
       <w:r>
         <w:t>在</w:t>
@@ -13013,7 +13130,13 @@
         <w:t>上的系统调用的微内核，且在内核结构和实现机制上采用与</w:t>
       </w:r>
       <w:r>
-        <w:t>SeL4</w:t>
+        <w:rPr>
+          <w:rFonts w:hint="eastAsia"/>
+        </w:rPr>
+        <w:t>s</w:t>
+      </w:r>
+      <w:r>
+        <w:t>eL4</w:t>
       </w:r>
       <w:r>
         <w:t>相似的方法。</w:t>
@@ -13028,7 +13151,13 @@
         <w:rPr>
           <w:rFonts w:hint="eastAsia"/>
         </w:rPr>
-        <w:t>SeL4</w:t>
+        <w:t>s</w:t>
+      </w:r>
+      <w:r>
+        <w:rPr>
+          <w:rFonts w:hint="eastAsia"/>
+        </w:rPr>
+        <w:t>eL4</w:t>
       </w:r>
       <w:r>
         <w:rPr>
@@ -13129,7 +13258,13 @@
         <w:t>系统：与</w:t>
       </w:r>
       <w:r>
-        <w:t>SeL4</w:t>
+        <w:rPr>
+          <w:rFonts w:hint="eastAsia"/>
+        </w:rPr>
+        <w:t>s</w:t>
+      </w:r>
+      <w:r>
+        <w:t>eL4</w:t>
       </w:r>
       <w:r>
         <w:t>一致，</w:t>
@@ -13506,9 +13641,6 @@
           <w:numId w:val="1"/>
         </w:numPr>
         <w:ind w:firstLineChars="0"/>
-        <w:rPr>
-          <w:rFonts w:hint="eastAsia"/>
-        </w:rPr>
       </w:pPr>
       <w:r>
         <w:rPr>
@@ -13569,9 +13701,6 @@
       <w:pPr>
         <w:pStyle w:val="01-"/>
         <w:ind w:firstLine="480"/>
-        <w:rPr>
-          <w:rFonts w:hint="eastAsia"/>
-        </w:rPr>
       </w:pPr>
       <w:r>
         <w:t>ReL4</w:t>
@@ -13610,7 +13739,13 @@
         <w:t>虽然在框架和机制实现上借鉴了</w:t>
       </w:r>
       <w:r>
-        <w:t>SeL4</w:t>
+        <w:rPr>
+          <w:rFonts w:hint="eastAsia"/>
+        </w:rPr>
+        <w:t>s</w:t>
+      </w:r>
+      <w:r>
+        <w:t>eL4</w:t>
       </w:r>
       <w:r>
         <w:t>的设计方法，</w:t>
@@ -13631,16 +13766,25 @@
         <w:t>无法保证没有任何功能性错误，也无法实现与</w:t>
       </w:r>
       <w:r>
-        <w:t>SeL4</w:t>
+        <w:rPr>
+          <w:rFonts w:hint="eastAsia"/>
+        </w:rPr>
+        <w:t>s</w:t>
+      </w:r>
+      <w:r>
+        <w:t>eL4</w:t>
       </w:r>
       <w:r>
         <w:t>一致的安全性保证。此外，不同于</w:t>
       </w:r>
       <w:r>
-        <w:t>SeL4</w:t>
-      </w:r>
-      <w:r>
-        <w:t xml:space="preserve"> </w:t>
+        <w:rPr>
+          <w:rFonts w:hint="eastAsia"/>
+        </w:rPr>
+        <w:t>s</w:t>
+      </w:r>
+      <w:r>
+        <w:t>eL4</w:t>
       </w:r>
       <w:r>
         <w:t>提供了一层硬件抽象以使得内核可以在多种硬件平台上运行，包括</w:t>
@@ -13664,7 +13808,13 @@
         <w:t>仅支持</w:t>
       </w:r>
       <w:r>
-        <w:t>SeL4</w:t>
+        <w:rPr>
+          <w:rFonts w:hint="eastAsia"/>
+        </w:rPr>
+        <w:t>s</w:t>
+      </w:r>
+      <w:r>
+        <w:t>eL4</w:t>
       </w:r>
       <w:r>
         <w:t>在</w:t>
@@ -13717,7 +13867,13 @@
         <w:t>或许应考虑参照</w:t>
       </w:r>
       <w:r>
-        <w:t>SeL4</w:t>
+        <w:rPr>
+          <w:rFonts w:hint="eastAsia"/>
+        </w:rPr>
+        <w:t>s</w:t>
+      </w:r>
+      <w:r>
+        <w:t>eL4</w:t>
       </w:r>
       <w:r>
         <w:t>的抽象方法对更多硬件平台进行支持。</w:t>
@@ -13788,9 +13944,6 @@
       <w:pPr>
         <w:pStyle w:val="01-"/>
         <w:ind w:firstLine="480"/>
-        <w:rPr>
-          <w:rFonts w:hint="eastAsia"/>
-        </w:rPr>
       </w:pPr>
       <w:r>
         <w:rPr>
@@ -13875,9 +14028,6 @@
       <w:pPr>
         <w:pStyle w:val="01-"/>
         <w:ind w:firstLine="480"/>
-        <w:rPr>
-          <w:rFonts w:hint="eastAsia"/>
-        </w:rPr>
       </w:pPr>
     </w:p>
     <w:p>
@@ -14883,9 +15033,6 @@
       <w:pPr>
         <w:pStyle w:val="01-"/>
         <w:ind w:firstLine="480"/>
-        <w:rPr>
-          <w:rFonts w:hint="eastAsia"/>
-        </w:rPr>
       </w:pPr>
       <w:r>
         <w:rPr>
@@ -14920,7 +15067,13 @@
         <w:t>阻塞地发送信号，以表示某个事件的发生或传达某种状态，实现线程间的协作。与</w:t>
       </w:r>
       <w:r>
-        <w:t>SeL4</w:t>
+        <w:rPr>
+          <w:rFonts w:hint="eastAsia"/>
+        </w:rPr>
+        <w:t>s</w:t>
+      </w:r>
+      <w:r>
+        <w:t>eL4</w:t>
       </w:r>
       <w:r>
         <w:t>中的</w:t>
@@ -15176,9 +15329,6 @@
       <w:pPr>
         <w:pStyle w:val="01-"/>
         <w:ind w:firstLine="480"/>
-        <w:rPr>
-          <w:rFonts w:hint="eastAsia"/>
-        </w:rPr>
       </w:pPr>
       <w:r>
         <w:rPr>
@@ -15251,9 +15401,6 @@
     <w:p>
       <w:pPr>
         <w:pStyle w:val="07-"/>
-        <w:rPr>
-          <w:rFonts w:hint="eastAsia"/>
-        </w:rPr>
       </w:pPr>
       <w:r>
         <w:rPr>
@@ -15457,7 +15604,13 @@
         <w:t>调用</w:t>
       </w:r>
       <w:r>
-        <w:t>SeL4</w:t>
+        <w:rPr>
+          <w:rFonts w:hint="eastAsia"/>
+        </w:rPr>
+        <w:t>s</w:t>
+      </w:r>
+      <w:r>
+        <w:t>eL4</w:t>
       </w:r>
       <w:r>
         <w:t>_Untyped_Retype</w:t>
@@ -15503,7 +15656,13 @@
         <w:t>调用</w:t>
       </w:r>
       <w:r>
-        <w:t>SeL4</w:t>
+        <w:rPr>
+          <w:rFonts w:hint="eastAsia"/>
+        </w:rPr>
+        <w:t>s</w:t>
+      </w:r>
+      <w:r>
+        <w:t>eL4</w:t>
       </w:r>
       <w:r>
         <w:t>_CNode_Mint</w:t>
@@ -15628,7 +15787,13 @@
         <w:t>调用</w:t>
       </w:r>
       <w:r>
-        <w:t>SeL4</w:t>
+        <w:rPr>
+          <w:rFonts w:hint="eastAsia"/>
+        </w:rPr>
+        <w:t>s</w:t>
+      </w:r>
+      <w:r>
+        <w:t>eL4</w:t>
       </w:r>
       <w:r>
         <w:t>_TCB_BindNotification</w:t>
@@ -15686,7 +15851,13 @@
         <w:t>调用</w:t>
       </w:r>
       <w:r>
-        <w:t>SeL4</w:t>
+        <w:rPr>
+          <w:rFonts w:hint="eastAsia"/>
+        </w:rPr>
+        <w:t>s</w:t>
+      </w:r>
+      <w:r>
+        <w:t>eL4</w:t>
       </w:r>
       <w:r>
         <w:t>_Uint_Notification_register_receiver</w:t>
@@ -15713,7 +15884,13 @@
         <w:t>在</w:t>
       </w:r>
       <w:r>
-        <w:t>SeL4</w:t>
+        <w:rPr>
+          <w:rFonts w:hint="eastAsia"/>
+        </w:rPr>
+        <w:t>s</w:t>
+      </w:r>
+      <w:r>
+        <w:t>eL4</w:t>
       </w:r>
       <w:r>
         <w:t>的</w:t>
@@ -15903,7 +16080,13 @@
         <w:t xml:space="preserve"> </w:t>
       </w:r>
       <w:r>
-        <w:t>SeL4</w:t>
+        <w:rPr>
+          <w:rFonts w:hint="eastAsia"/>
+        </w:rPr>
+        <w:t>s</w:t>
+      </w:r>
+      <w:r>
+        <w:t>eL4</w:t>
       </w:r>
       <w:r>
         <w:t xml:space="preserve">_Signal </w:t>
@@ -15964,7 +16147,13 @@
         <w:t xml:space="preserve"> </w:t>
       </w:r>
       <w:r>
-        <w:t>SeL4</w:t>
+        <w:rPr>
+          <w:rFonts w:hint="eastAsia"/>
+        </w:rPr>
+        <w:t>s</w:t>
+      </w:r>
+      <w:r>
+        <w:t>eL4</w:t>
       </w:r>
       <w:r>
         <w:t xml:space="preserve">_Uint_Notification_register_sender </w:t>
@@ -19224,9 +19413,6 @@
     <w:p>
       <w:pPr>
         <w:pStyle w:val="07-"/>
-        <w:rPr>
-          <w:rFonts w:hint="eastAsia"/>
-        </w:rPr>
       </w:pPr>
       <w:r>
         <w:rPr>
@@ -19732,9 +19918,6 @@
     <w:p>
       <w:pPr>
         <w:pStyle w:val="07-"/>
-        <w:rPr>
-          <w:rFonts w:hint="eastAsia"/>
-        </w:rPr>
       </w:pPr>
       <w:r>
         <w:rPr>
@@ -20058,9 +20241,6 @@
     <w:p>
       <w:pPr>
         <w:pStyle w:val="07-"/>
-        <w:rPr>
-          <w:rFonts w:hint="eastAsia"/>
-        </w:rPr>
       </w:pPr>
       <w:r>
         <w:rPr>
@@ -20392,13 +20572,7 @@
         <w:rPr>
           <w:rFonts w:hint="eastAsia"/>
         </w:rPr>
-        <w:t>下</w:t>
-      </w:r>
-      <w:r>
-        <w:rPr>
-          <w:rFonts w:hint="eastAsia"/>
-        </w:rPr>
-        <w:t>半所示，</w:t>
+        <w:t>下半所示，</w:t>
       </w:r>
       <w:proofErr w:type="gramStart"/>
       <w:r>
@@ -23315,7 +23489,7 @@
           <w:noProof/>
         </w:rPr>
         <w:drawing>
-          <wp:anchor distT="0" distB="0" distL="114300" distR="114300" simplePos="0" relativeHeight="251702272" behindDoc="0" locked="0" layoutInCell="1" allowOverlap="1" wp14:anchorId="7E8A0372" wp14:editId="3A0F0C59">
+          <wp:anchor distT="0" distB="0" distL="114300" distR="114300" simplePos="0" relativeHeight="251702272" behindDoc="0" locked="0" layoutInCell="1" allowOverlap="1" wp14:anchorId="7E8A0372" wp14:editId="72A93080">
             <wp:simplePos x="0" y="0"/>
             <wp:positionH relativeFrom="margin">
               <wp:align>center</wp:align>
@@ -23592,7 +23766,7 @@
           <w:noProof/>
         </w:rPr>
         <w:drawing>
-          <wp:anchor distT="0" distB="0" distL="114300" distR="114300" simplePos="0" relativeHeight="251703296" behindDoc="0" locked="0" layoutInCell="1" allowOverlap="1" wp14:anchorId="7EC94BD6" wp14:editId="6FC37FE9">
+          <wp:anchor distT="0" distB="0" distL="114300" distR="114300" simplePos="0" relativeHeight="251703296" behindDoc="0" locked="0" layoutInCell="1" allowOverlap="1" wp14:anchorId="7EC94BD6" wp14:editId="48AB675D">
             <wp:simplePos x="0" y="0"/>
             <wp:positionH relativeFrom="margin">
               <wp:align>center</wp:align>
@@ -23992,7 +24166,7 @@
           <w:noProof/>
         </w:rPr>
         <w:drawing>
-          <wp:anchor distT="0" distB="0" distL="114300" distR="114300" simplePos="0" relativeHeight="251704320" behindDoc="0" locked="0" layoutInCell="1" allowOverlap="1" wp14:anchorId="40B82900" wp14:editId="19731A45">
+          <wp:anchor distT="0" distB="0" distL="114300" distR="114300" simplePos="0" relativeHeight="251704320" behindDoc="0" locked="0" layoutInCell="1" allowOverlap="1" wp14:anchorId="40B82900" wp14:editId="4888F1A7">
             <wp:simplePos x="0" y="0"/>
             <wp:positionH relativeFrom="page">
               <wp:align>center</wp:align>
@@ -24306,7 +24480,7 @@
           <w:lang w:val="zh-CN"/>
         </w:rPr>
         <w:drawing>
-          <wp:anchor distT="0" distB="0" distL="114300" distR="114300" simplePos="0" relativeHeight="251705344" behindDoc="0" locked="0" layoutInCell="1" allowOverlap="1" wp14:anchorId="5E837EEA" wp14:editId="5B81B113">
+          <wp:anchor distT="0" distB="0" distL="114300" distR="114300" simplePos="0" relativeHeight="251705344" behindDoc="0" locked="0" layoutInCell="1" allowOverlap="1" wp14:anchorId="5E837EEA" wp14:editId="3B8DC345">
             <wp:simplePos x="0" y="0"/>
             <wp:positionH relativeFrom="margin">
               <wp:align>center</wp:align>
@@ -26522,8 +26696,8 @@
         <w:pStyle w:val="09-"/>
         <w:spacing w:after="312"/>
       </w:pPr>
-      <w:bookmarkStart w:id="80" w:name="结论"/>
-      <w:bookmarkStart w:id="81" w:name="_Toc167621905"/>
+      <w:bookmarkStart w:id="80" w:name="_Toc167621905"/>
+      <w:bookmarkStart w:id="81" w:name="结论"/>
       <w:r>
         <w:rPr>
           <w:rFonts w:hint="eastAsia"/>
@@ -26548,7 +26722,7 @@
       <w:bookmarkEnd w:id="77"/>
       <w:bookmarkEnd w:id="78"/>
       <w:bookmarkEnd w:id="79"/>
-      <w:bookmarkEnd w:id="81"/>
+      <w:bookmarkEnd w:id="80"/>
     </w:p>
     <w:p>
       <w:pPr>
@@ -27299,7 +27473,7 @@
       <w:r>
         <w:br w:type="page"/>
       </w:r>
-      <w:bookmarkEnd w:id="80"/>
+      <w:bookmarkEnd w:id="81"/>
     </w:p>
     <w:p>
       <w:pPr>
@@ -27353,7 +27527,13 @@
         <w:t xml:space="preserve"> Klein G, Elphinstone K, Heiser G, et al. </w:t>
       </w:r>
       <w:r>
-        <w:t>SeL4</w:t>
+        <w:rPr>
+          <w:rFonts w:hint="eastAsia"/>
+        </w:rPr>
+        <w:t>s</w:t>
+      </w:r>
+      <w:r>
+        <w:t>eL4</w:t>
       </w:r>
       <w:r>
         <w:t>: Formal verification of an OS kernel[C]//Proceedings</w:t>
@@ -27569,16 +27749,25 @@
         <w:t xml:space="preserve"> Heiser G. The </w:t>
       </w:r>
       <w:r>
-        <w:t>SeL4</w:t>
+        <w:rPr>
+          <w:rFonts w:hint="eastAsia"/>
+        </w:rPr>
+        <w:t>s</w:t>
+      </w:r>
+      <w:r>
+        <w:t>eL4</w:t>
       </w:r>
       <w:r>
         <w:t xml:space="preserve"> Microkernel–An Introduction[J]. The </w:t>
       </w:r>
       <w:r>
-        <w:t>SeL4</w:t>
-      </w:r>
-      <w:r>
-        <w:t xml:space="preserve"> Foundation, 2020, 1. </w:t>
+        <w:rPr>
+          <w:rFonts w:hint="eastAsia"/>
+        </w:rPr>
+        <w:t xml:space="preserve">seL4 </w:t>
+      </w:r>
+      <w:r>
+        <w:t xml:space="preserve">Foundation, 2020, 1. </w:t>
       </w:r>
     </w:p>
     <w:p>
@@ -28216,16 +28405,8 @@
         <w:rPr>
           <w:rFonts w:hint="eastAsia"/>
         </w:rPr>
-        <w:t>蔡泽</w:t>
-      </w:r>
-      <w:proofErr w:type="gramStart"/>
-      <w:r>
-        <w:rPr>
-          <w:rFonts w:hint="eastAsia"/>
-        </w:rPr>
-        <w:t>卓</w:t>
-      </w:r>
-      <w:proofErr w:type="gramEnd"/>
+        <w:t>蔡泽卓</w:t>
+      </w:r>
       <w:r>
         <w:rPr>
           <w:rFonts w:hint="eastAsia"/>
@@ -28269,9 +28450,6 @@
       <w:pPr>
         <w:pStyle w:val="01-"/>
         <w:ind w:firstLine="480"/>
-        <w:rPr>
-          <w:rFonts w:hint="eastAsia"/>
-        </w:rPr>
       </w:pPr>
       <w:r>
         <w:rPr>
@@ -28290,9 +28468,6 @@
       <w:pPr>
         <w:pStyle w:val="01-"/>
         <w:ind w:firstLine="480"/>
-        <w:rPr>
-          <w:rFonts w:hint="eastAsia"/>
-        </w:rPr>
       </w:pPr>
       <w:r>
         <w:rPr>

</xml_diff>

<commit_message>
add display ppt 5-26-23-02
</commit_message>
<xml_diff>
--- a/毕业论文/（答辩版）10007_微内核操作系统ReL4中基于用户态中断的异步系统调用设计.docx
+++ b/毕业论文/（答辩版）10007_微内核操作系统ReL4中基于用户态中断的异步系统调用设计.docx
@@ -17585,18 +17585,18 @@
           <w:noProof/>
         </w:rPr>
         <w:drawing>
-          <wp:anchor distT="0" distB="0" distL="114300" distR="114300" simplePos="0" relativeHeight="251711488" behindDoc="0" locked="0" layoutInCell="1" allowOverlap="1" wp14:anchorId="56A795CC" wp14:editId="00EA4362">
+          <wp:anchor distT="0" distB="0" distL="114300" distR="114300" simplePos="0" relativeHeight="251715584" behindDoc="0" locked="0" layoutInCell="1" allowOverlap="1" wp14:anchorId="064F70CB" wp14:editId="38489742">
             <wp:simplePos x="0" y="0"/>
-            <wp:positionH relativeFrom="margin">
-              <wp:align>right</wp:align>
+            <wp:positionH relativeFrom="page">
+              <wp:align>center</wp:align>
             </wp:positionH>
             <wp:positionV relativeFrom="paragraph">
-              <wp:posOffset>428625</wp:posOffset>
+              <wp:posOffset>333375</wp:posOffset>
             </wp:positionV>
-            <wp:extent cx="5534025" cy="3295650"/>
-            <wp:effectExtent l="0" t="0" r="9525" b="0"/>
+            <wp:extent cx="5602063" cy="3297600"/>
+            <wp:effectExtent l="0" t="0" r="0" b="0"/>
             <wp:wrapTopAndBottom/>
-            <wp:docPr id="1915851598" name="图片 4"/>
+            <wp:docPr id="294942536" name="图片 1"/>
             <wp:cNvGraphicFramePr>
               <a:graphicFrameLocks xmlns:a="http://schemas.openxmlformats.org/drawingml/2006/main" noChangeAspect="1"/>
             </wp:cNvGraphicFramePr>
@@ -17604,7 +17604,7 @@
               <a:graphicData uri="http://schemas.openxmlformats.org/drawingml/2006/picture">
                 <pic:pic xmlns:pic="http://schemas.openxmlformats.org/drawingml/2006/picture">
                   <pic:nvPicPr>
-                    <pic:cNvPr id="0" name="Picture 4"/>
+                    <pic:cNvPr id="0" name="Picture 1"/>
                     <pic:cNvPicPr>
                       <a:picLocks noChangeAspect="1" noChangeArrowheads="1"/>
                     </pic:cNvPicPr>
@@ -17625,7 +17625,7 @@
                   <pic:spPr bwMode="auto">
                     <a:xfrm>
                       <a:off x="0" y="0"/>
-                      <a:ext cx="5534025" cy="3295650"/>
+                      <a:ext cx="5602063" cy="3297600"/>
                     </a:xfrm>
                     <a:prstGeom prst="rect">
                       <a:avLst/>
@@ -20491,6 +20491,24 @@
         <w:rPr>
           <w:rFonts w:hint="eastAsia"/>
         </w:rPr>
+        <w:t>如图</w:t>
+      </w:r>
+      <w:r>
+        <w:rPr>
+          <w:rFonts w:hint="eastAsia"/>
+        </w:rPr>
+        <w:t>4-1</w:t>
+      </w:r>
+      <w:r>
+        <w:rPr>
+          <w:rFonts w:hint="eastAsia"/>
+        </w:rPr>
+        <w:t>所示，</w:t>
+      </w:r>
+      <w:r>
+        <w:rPr>
+          <w:rFonts w:hint="eastAsia"/>
+        </w:rPr>
         <w:t>程序</w:t>
       </w:r>
       <w:r>
@@ -23489,7 +23507,7 @@
           <w:noProof/>
         </w:rPr>
         <w:drawing>
-          <wp:anchor distT="0" distB="0" distL="114300" distR="114300" simplePos="0" relativeHeight="251702272" behindDoc="0" locked="0" layoutInCell="1" allowOverlap="1" wp14:anchorId="7E8A0372" wp14:editId="72A93080">
+          <wp:anchor distT="0" distB="0" distL="114300" distR="114300" simplePos="0" relativeHeight="251702272" behindDoc="0" locked="0" layoutInCell="1" allowOverlap="1" wp14:anchorId="7E8A0372" wp14:editId="0F84D24E">
             <wp:simplePos x="0" y="0"/>
             <wp:positionH relativeFrom="margin">
               <wp:align>center</wp:align>
@@ -23766,7 +23784,7 @@
           <w:noProof/>
         </w:rPr>
         <w:drawing>
-          <wp:anchor distT="0" distB="0" distL="114300" distR="114300" simplePos="0" relativeHeight="251703296" behindDoc="0" locked="0" layoutInCell="1" allowOverlap="1" wp14:anchorId="7EC94BD6" wp14:editId="48AB675D">
+          <wp:anchor distT="0" distB="0" distL="114300" distR="114300" simplePos="0" relativeHeight="251703296" behindDoc="0" locked="0" layoutInCell="1" allowOverlap="1" wp14:anchorId="7EC94BD6" wp14:editId="6EFD892F">
             <wp:simplePos x="0" y="0"/>
             <wp:positionH relativeFrom="margin">
               <wp:align>center</wp:align>
@@ -24166,7 +24184,7 @@
           <w:noProof/>
         </w:rPr>
         <w:drawing>
-          <wp:anchor distT="0" distB="0" distL="114300" distR="114300" simplePos="0" relativeHeight="251704320" behindDoc="0" locked="0" layoutInCell="1" allowOverlap="1" wp14:anchorId="40B82900" wp14:editId="4888F1A7">
+          <wp:anchor distT="0" distB="0" distL="114300" distR="114300" simplePos="0" relativeHeight="251704320" behindDoc="0" locked="0" layoutInCell="1" allowOverlap="1" wp14:anchorId="40B82900" wp14:editId="4338A422">
             <wp:simplePos x="0" y="0"/>
             <wp:positionH relativeFrom="page">
               <wp:align>center</wp:align>
@@ -24480,7 +24498,7 @@
           <w:lang w:val="zh-CN"/>
         </w:rPr>
         <w:drawing>
-          <wp:anchor distT="0" distB="0" distL="114300" distR="114300" simplePos="0" relativeHeight="251705344" behindDoc="0" locked="0" layoutInCell="1" allowOverlap="1" wp14:anchorId="5E837EEA" wp14:editId="3B8DC345">
+          <wp:anchor distT="0" distB="0" distL="114300" distR="114300" simplePos="0" relativeHeight="251705344" behindDoc="0" locked="0" layoutInCell="1" allowOverlap="1" wp14:anchorId="5E837EEA" wp14:editId="53DF93DF">
             <wp:simplePos x="0" y="0"/>
             <wp:positionH relativeFrom="margin">
               <wp:align>center</wp:align>

</xml_diff>